<commit_message>
Test Plan update template , english
</commit_message>
<xml_diff>
--- a/Private/Phương/2. Artifact and Deliverable/Requirement/Requirement-Plan.docx
+++ b/Private/Phương/2. Artifact and Deliverable/Requirement/Requirement-Plan.docx
@@ -98,8 +98,6 @@
           <w:rFonts w:cstheme="minorHAnsi"/>
         </w:rPr>
       </w:pPr>
-      <w:bookmarkStart w:id="0" w:name="_GoBack"/>
-      <w:bookmarkEnd w:id="0"/>
       <w:r>
         <w:rPr>
           <w:rFonts w:cstheme="minorHAnsi"/>
@@ -121,16 +119,16 @@
         <mc:AlternateContent>
           <mc:Choice Requires="wps">
             <w:drawing>
-              <wp:anchor distT="0" distB="0" distL="114300" distR="114300" simplePos="0" relativeHeight="251659264" behindDoc="1" locked="0" layoutInCell="1" allowOverlap="1" wp14:anchorId="6639DA22" wp14:editId="78A0E208">
+              <wp:anchor distT="0" distB="0" distL="114300" distR="114300" simplePos="0" relativeHeight="251659264" behindDoc="1" locked="0" layoutInCell="1" allowOverlap="1" wp14:anchorId="6639DA22" wp14:editId="4D868748">
                 <wp:simplePos x="0" y="0"/>
                 <wp:positionH relativeFrom="page">
-                  <wp:posOffset>-1936750</wp:posOffset>
+                  <wp:posOffset>-1933575</wp:posOffset>
                 </wp:positionH>
                 <wp:positionV relativeFrom="paragraph">
-                  <wp:posOffset>433705</wp:posOffset>
+                  <wp:posOffset>429260</wp:posOffset>
                 </wp:positionV>
-                <wp:extent cx="10168869" cy="531495"/>
-                <wp:effectExtent l="0" t="0" r="17145" b="27305"/>
+                <wp:extent cx="10168869" cy="561975"/>
+                <wp:effectExtent l="0" t="0" r="23495" b="28575"/>
                 <wp:wrapNone/>
                 <wp:docPr id="5" name="Rectangle 5"/>
                 <wp:cNvGraphicFramePr/>
@@ -141,7 +139,7 @@
                       <wps:spPr>
                         <a:xfrm>
                           <a:off x="0" y="0"/>
-                          <a:ext cx="10168869" cy="531495"/>
+                          <a:ext cx="10168869" cy="561975"/>
                         </a:xfrm>
                         <a:prstGeom prst="rect">
                           <a:avLst/>
@@ -215,7 +213,7 @@
           </mc:Choice>
           <mc:Fallback>
             <w:pict>
-              <v:rect w14:anchorId="6639DA22" id="Rectangle 5" o:spid="_x0000_s1026" style="position:absolute;margin-left:-152.5pt;margin-top:34.15pt;width:800.7pt;height:41.85pt;z-index:-251657216;visibility:visible;mso-wrap-style:square;mso-width-percent:0;mso-height-percent:0;mso-wrap-distance-left:9pt;mso-wrap-distance-top:0;mso-wrap-distance-right:9pt;mso-wrap-distance-bottom:0;mso-position-horizontal:absolute;mso-position-horizontal-relative:page;mso-position-vertical:absolute;mso-position-vertical-relative:text;mso-width-percent:0;mso-height-percent:0;mso-width-relative:margin;mso-height-relative:margin;v-text-anchor:middle" o:gfxdata="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" fillcolor="#3e5c83" strokecolor="#eef2f7" strokeweight="1.25pt">
+              <v:rect w14:anchorId="6639DA22" id="Rectangle 5" o:spid="_x0000_s1026" style="position:absolute;margin-left:-152.25pt;margin-top:33.8pt;width:800.7pt;height:44.25pt;z-index:-251657216;visibility:visible;mso-wrap-style:square;mso-width-percent:0;mso-height-percent:0;mso-wrap-distance-left:9pt;mso-wrap-distance-top:0;mso-wrap-distance-right:9pt;mso-wrap-distance-bottom:0;mso-position-horizontal:absolute;mso-position-horizontal-relative:page;mso-position-vertical:absolute;mso-position-vertical-relative:text;mso-width-percent:0;mso-height-percent:0;mso-width-relative:margin;mso-height-relative:margin;v-text-anchor:middle" o:gfxdata="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" fillcolor="#3e5c83" strokecolor="#eef2f7" strokeweight="1.25pt">
                 <v:textbox>
                   <w:txbxContent>
                     <w:p>
@@ -1468,6 +1466,7 @@
             </w:r>
           </w:hyperlink>
         </w:p>
+        <w:bookmarkStart w:id="0" w:name="_GoBack"/>
         <w:p>
           <w:pPr>
             <w:pStyle w:val="TOC1"/>
@@ -1482,79 +1481,92 @@
               <w:noProof/>
             </w:rPr>
           </w:pPr>
-          <w:hyperlink w:anchor="_Toc23542572" w:history="1">
-            <w:r>
-              <w:rPr>
-                <w:rStyle w:val="Hyperlink"/>
-                <w:noProof/>
-              </w:rPr>
-              <w:t>4.</w:t>
-            </w:r>
-            <w:r>
-              <w:rPr>
-                <w:rFonts w:eastAsiaTheme="minorEastAsia"/>
-                <w:b w:val="0"/>
-                <w:caps w:val="0"/>
-                <w:noProof/>
-              </w:rPr>
-              <w:tab/>
-            </w:r>
-            <w:r>
-              <w:rPr>
-                <w:rStyle w:val="Hyperlink"/>
-                <w:noProof/>
-              </w:rPr>
-              <w:t>Roles and responsibilities</w:t>
-            </w:r>
-            <w:r>
-              <w:rPr>
-                <w:noProof/>
-                <w:webHidden/>
-              </w:rPr>
-              <w:tab/>
-            </w:r>
-            <w:r>
-              <w:rPr>
-                <w:noProof/>
-                <w:webHidden/>
-              </w:rPr>
-              <w:fldChar w:fldCharType="begin"/>
-            </w:r>
-            <w:r>
-              <w:rPr>
-                <w:noProof/>
-                <w:webHidden/>
-              </w:rPr>
-              <w:instrText xml:space="preserve"> PAGEREF _Toc23542572 \h </w:instrText>
-            </w:r>
-            <w:r>
-              <w:rPr>
-                <w:noProof/>
-                <w:webHidden/>
-              </w:rPr>
-            </w:r>
-            <w:r>
-              <w:rPr>
-                <w:noProof/>
-                <w:webHidden/>
-              </w:rPr>
-              <w:fldChar w:fldCharType="separate"/>
-            </w:r>
-            <w:r>
-              <w:rPr>
-                <w:noProof/>
-                <w:webHidden/>
-              </w:rPr>
-              <w:t>6</w:t>
-            </w:r>
-            <w:r>
-              <w:rPr>
-                <w:noProof/>
-                <w:webHidden/>
-              </w:rPr>
-              <w:fldChar w:fldCharType="end"/>
-            </w:r>
-          </w:hyperlink>
+          <w:r>
+            <w:fldChar w:fldCharType="begin"/>
+          </w:r>
+          <w:r>
+            <w:instrText xml:space="preserve"> HYPERLINK \l "_Toc23542572" </w:instrText>
+          </w:r>
+          <w:r>
+            <w:fldChar w:fldCharType="separate"/>
+          </w:r>
+          <w:r>
+            <w:rPr>
+              <w:rStyle w:val="Hyperlink"/>
+              <w:noProof/>
+            </w:rPr>
+            <w:t>4.</w:t>
+          </w:r>
+          <w:r>
+            <w:rPr>
+              <w:rFonts w:eastAsiaTheme="minorEastAsia"/>
+              <w:b w:val="0"/>
+              <w:caps w:val="0"/>
+              <w:noProof/>
+            </w:rPr>
+            <w:tab/>
+          </w:r>
+          <w:r>
+            <w:rPr>
+              <w:rStyle w:val="Hyperlink"/>
+              <w:noProof/>
+            </w:rPr>
+            <w:t>Roles and responsibilities</w:t>
+          </w:r>
+          <w:r>
+            <w:rPr>
+              <w:noProof/>
+              <w:webHidden/>
+            </w:rPr>
+            <w:tab/>
+          </w:r>
+          <w:r>
+            <w:rPr>
+              <w:noProof/>
+              <w:webHidden/>
+            </w:rPr>
+            <w:fldChar w:fldCharType="begin"/>
+          </w:r>
+          <w:r>
+            <w:rPr>
+              <w:noProof/>
+              <w:webHidden/>
+            </w:rPr>
+            <w:instrText xml:space="preserve"> PAGEREF _Toc23542572 \h </w:instrText>
+          </w:r>
+          <w:r>
+            <w:rPr>
+              <w:noProof/>
+              <w:webHidden/>
+            </w:rPr>
+          </w:r>
+          <w:r>
+            <w:rPr>
+              <w:noProof/>
+              <w:webHidden/>
+            </w:rPr>
+            <w:fldChar w:fldCharType="separate"/>
+          </w:r>
+          <w:r>
+            <w:rPr>
+              <w:noProof/>
+              <w:webHidden/>
+            </w:rPr>
+            <w:t>6</w:t>
+          </w:r>
+          <w:r>
+            <w:rPr>
+              <w:noProof/>
+              <w:webHidden/>
+            </w:rPr>
+            <w:fldChar w:fldCharType="end"/>
+          </w:r>
+          <w:r>
+            <w:rPr>
+              <w:noProof/>
+            </w:rPr>
+            <w:fldChar w:fldCharType="end"/>
+          </w:r>
         </w:p>
         <w:p>
           <w:pPr>
@@ -1820,6 +1832,7 @@
             </w:r>
           </w:hyperlink>
         </w:p>
+        <w:bookmarkEnd w:id="0"/>
         <w:p>
           <w:pPr>
             <w:rPr>
@@ -4960,7 +4973,7 @@
         </mc:Choice>
         <mc:Fallback>
           <w:pict>
-            <v:line w14:anchorId="45F013D5" id="Straight Connector 4" o:spid="_x0000_s1026" style="position:absolute;flip:y;z-index:251665408;visibility:visible;mso-wrap-style:square;mso-width-percent:0;mso-height-percent:0;mso-wrap-distance-left:9pt;mso-wrap-distance-top:0;mso-wrap-distance-right:9pt;mso-wrap-distance-bottom:0;mso-position-horizontal:absolute;mso-position-horizontal-relative:text;mso-position-vertical:absolute;mso-position-vertical-relative:text;mso-width-percent:0;mso-height-percent:0;mso-width-relative:margin;mso-height-relative:margin" from="-5.6pt,13pt" to="493.7pt,13pt" o:gfxdata="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" strokecolor="#3e5c83"/>
+            <v:line w14:anchorId="0904000C" id="Straight Connector 4" o:spid="_x0000_s1026" style="position:absolute;flip:y;z-index:251665408;visibility:visible;mso-wrap-style:square;mso-width-percent:0;mso-height-percent:0;mso-wrap-distance-left:9pt;mso-wrap-distance-top:0;mso-wrap-distance-right:9pt;mso-wrap-distance-bottom:0;mso-position-horizontal:absolute;mso-position-horizontal-relative:text;mso-position-vertical:absolute;mso-position-vertical-relative:text;mso-width-percent:0;mso-height-percent:0;mso-width-relative:margin;mso-height-relative:margin" from="-5.6pt,13pt" to="493.7pt,13pt" o:gfxdata="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" strokecolor="#3e5c83"/>
           </w:pict>
         </mc:Fallback>
       </mc:AlternateContent>
@@ -9414,7 +9427,7 @@
 </file>
 
 <file path=customXml/itemProps1.xml><?xml version="1.0" encoding="utf-8"?>
-<ds:datastoreItem xmlns:ds="http://schemas.openxmlformats.org/officeDocument/2006/customXml" ds:itemID="{BC444301-B7F3-4999-88DE-518EEE2CDA22}">
+<ds:datastoreItem xmlns:ds="http://schemas.openxmlformats.org/officeDocument/2006/customXml" ds:itemID="{6B118E72-E497-4EC7-B48D-A2E21B171290}">
   <ds:schemaRefs>
     <ds:schemaRef ds:uri="http://schemas.openxmlformats.org/officeDocument/2006/bibliography"/>
   </ds:schemaRefs>

</xml_diff>